<commit_message>
Add new motion detection algo
</commit_message>
<xml_diff>
--- a/Design doc.docx
+++ b/Design doc.docx
@@ -273,6 +273,151 @@
           <w:sz w:val="28"/>
           <w:szCs w:val="28"/>
         </w:rPr>
+        <w:t xml:space="preserve">Store config in </w:t>
+      </w:r>
+      <w:proofErr w:type="spellStart"/>
+      <w:r>
+        <w:rPr>
+          <w:rFonts w:ascii="Verdana-Bold" w:hAnsi="Verdana-Bold"/>
+          <w:color w:val="000000"/>
+          <w:sz w:val="28"/>
+          <w:szCs w:val="28"/>
+        </w:rPr>
+        <w:t>eeprom</w:t>
+      </w:r>
+      <w:proofErr w:type="spellEnd"/>
+    </w:p>
+    <w:p>
+      <w:pPr>
+        <w:rPr>
+          <w:rFonts w:ascii="Verdana-Bold" w:hAnsi="Verdana-Bold"/>
+          <w:color w:val="000000"/>
+          <w:sz w:val="28"/>
+          <w:szCs w:val="28"/>
+        </w:rPr>
+      </w:pPr>
+      <w:r>
+        <w:rPr>
+          <w:rFonts w:ascii="Verdana-Bold" w:hAnsi="Verdana-Bold"/>
+          <w:color w:val="000000"/>
+          <w:sz w:val="28"/>
+          <w:szCs w:val="28"/>
+        </w:rPr>
+        <w:tab/>
+        <w:t>-</w:t>
+      </w:r>
+      <w:proofErr w:type="spellStart"/>
+      <w:r>
+        <w:rPr>
+          <w:rFonts w:ascii="Verdana-Bold" w:hAnsi="Verdana-Bold"/>
+          <w:color w:val="000000"/>
+          <w:sz w:val="28"/>
+          <w:szCs w:val="28"/>
+        </w:rPr>
+        <w:t>mpu</w:t>
+      </w:r>
+      <w:proofErr w:type="spellEnd"/>
+      <w:r>
+        <w:rPr>
+          <w:rFonts w:ascii="Verdana-Bold" w:hAnsi="Verdana-Bold"/>
+          <w:color w:val="000000"/>
+          <w:sz w:val="28"/>
+          <w:szCs w:val="28"/>
+        </w:rPr>
+        <w:t xml:space="preserve"> </w:t>
+      </w:r>
+      <w:r>
+        <w:rPr>
+          <w:rFonts w:ascii="Verdana-Bold" w:hAnsi="Verdana-Bold"/>
+          <w:color w:val="000000"/>
+          <w:sz w:val="28"/>
+          <w:szCs w:val="28"/>
+        </w:rPr>
+        <w:t>calibration</w:t>
+      </w:r>
+      <w:r>
+        <w:rPr>
+          <w:rFonts w:ascii="Verdana-Bold" w:hAnsi="Verdana-Bold"/>
+          <w:color w:val="000000"/>
+          <w:sz w:val="28"/>
+          <w:szCs w:val="28"/>
+        </w:rPr>
+        <w:br/>
+      </w:r>
+      <w:r>
+        <w:rPr>
+          <w:rFonts w:ascii="Verdana-Bold" w:hAnsi="Verdana-Bold"/>
+          <w:color w:val="000000"/>
+          <w:sz w:val="28"/>
+          <w:szCs w:val="28"/>
+        </w:rPr>
+        <w:tab/>
+      </w:r>
+      <w:r>
+        <w:rPr>
+          <w:rFonts w:ascii="Verdana-Bold" w:hAnsi="Verdana-Bold"/>
+          <w:color w:val="000000"/>
+          <w:sz w:val="28"/>
+          <w:szCs w:val="28"/>
+        </w:rPr>
+        <w:t>Remember last color</w:t>
+      </w:r>
+    </w:p>
+    <w:p>
+      <w:pPr>
+        <w:rPr>
+          <w:rFonts w:ascii="Verdana-Bold" w:hAnsi="Verdana-Bold"/>
+          <w:color w:val="000000"/>
+          <w:sz w:val="28"/>
+          <w:szCs w:val="28"/>
+        </w:rPr>
+      </w:pPr>
+    </w:p>
+    <w:p>
+      <w:pPr>
+        <w:rPr>
+          <w:rFonts w:ascii="Verdana-Bold" w:hAnsi="Verdana-Bold"/>
+          <w:color w:val="000000"/>
+          <w:sz w:val="28"/>
+          <w:szCs w:val="28"/>
+        </w:rPr>
+      </w:pPr>
+      <w:r>
+        <w:rPr>
+          <w:rFonts w:ascii="Verdana-Bold" w:hAnsi="Verdana-Bold"/>
+          <w:color w:val="000000"/>
+          <w:sz w:val="28"/>
+          <w:szCs w:val="28"/>
+        </w:rPr>
+        <w:t>Watch dog timer?</w:t>
+      </w:r>
+    </w:p>
+    <w:p>
+      <w:pPr>
+        <w:rPr>
+          <w:rFonts w:ascii="Verdana-Bold" w:hAnsi="Verdana-Bold"/>
+          <w:color w:val="000000"/>
+          <w:sz w:val="28"/>
+          <w:szCs w:val="28"/>
+        </w:rPr>
+      </w:pPr>
+    </w:p>
+    <w:p>
+      <w:pPr>
+        <w:rPr>
+          <w:rFonts w:ascii="Verdana-Bold" w:hAnsi="Verdana-Bold"/>
+          <w:color w:val="000000"/>
+          <w:sz w:val="28"/>
+          <w:szCs w:val="28"/>
+        </w:rPr>
+      </w:pPr>
+      <w:r>
+        <w:rPr>
+          <w:rFonts w:ascii="Verdana-Bold" w:hAnsi="Verdana-Bold"/>
+          <w:color w:val="000000"/>
+          <w:sz w:val="28"/>
+          <w:szCs w:val="28"/>
+        </w:rPr>
         <w:t>Flash on clash</w:t>
       </w:r>
     </w:p>
@@ -286,6 +431,7 @@
         </w:rPr>
       </w:pPr>
       <w:r>
+        <w:lastRenderedPageBreak/>
         <w:t>Black first before flash on clash?</w:t>
       </w:r>
     </w:p>
@@ -546,25 +692,6 @@
           <w:szCs w:val="28"/>
         </w:rPr>
         <w:t>Color change button</w:t>
-      </w:r>
-    </w:p>
-    <w:p>
-      <w:pPr>
-        <w:rPr>
-          <w:rFonts w:ascii="Verdana-Bold" w:hAnsi="Verdana-Bold"/>
-          <w:color w:val="000000"/>
-          <w:sz w:val="28"/>
-          <w:szCs w:val="28"/>
-        </w:rPr>
-      </w:pPr>
-      <w:r>
-        <w:rPr>
-          <w:rFonts w:ascii="Verdana-Bold" w:hAnsi="Verdana-Bold"/>
-          <w:color w:val="000000"/>
-          <w:sz w:val="28"/>
-          <w:szCs w:val="28"/>
-        </w:rPr>
-        <w:t>Remember last color</w:t>
       </w:r>
     </w:p>
     <w:p>
@@ -1702,6 +1829,15 @@
 </file>
 
 <file path=customXml/item1.xml><?xml version="1.0" encoding="utf-8"?>
+<?mso-contentType ?>
+<FormTemplates xmlns="http://schemas.microsoft.com/sharepoint/v3/contenttype/forms">
+  <Display>DocumentLibraryForm</Display>
+  <Edit>DocumentLibraryForm</Edit>
+  <New>DocumentLibraryForm</New>
+</FormTemplates>
+</file>
+
+<file path=customXml/item2.xml><?xml version="1.0" encoding="utf-8"?>
 <ct:contentTypeSchema xmlns:ct="http://schemas.microsoft.com/office/2006/metadata/contentType" xmlns:ma="http://schemas.microsoft.com/office/2006/metadata/properties/metaAttributes" ct:_="" ma:_="" ma:contentTypeName="Document" ma:contentTypeID="0x01010017A14DB16112C0488553738331AD5FF4" ma:contentTypeVersion="4" ma:contentTypeDescription="Create a new document." ma:contentTypeScope="" ma:versionID="3056aa7d796b7654e449145c51f1d2a4">
   <xsd:schema xmlns:xsd="http://www.w3.org/2001/XMLSchema" xmlns:xs="http://www.w3.org/2001/XMLSchema" xmlns:p="http://schemas.microsoft.com/office/2006/metadata/properties" xmlns:ns3="a7078646-1e16-413a-a799-e2e9519c6c04" targetNamespace="http://schemas.microsoft.com/office/2006/metadata/properties" ma:root="true" ma:fieldsID="4ec5ccb978296bce3a2c96c0f0d09279" ns3:_="">
     <xsd:import namespace="a7078646-1e16-413a-a799-e2e9519c6c04"/>
@@ -1847,15 +1983,6 @@
 </ct:contentTypeSchema>
 </file>
 
-<file path=customXml/item2.xml><?xml version="1.0" encoding="utf-8"?>
-<?mso-contentType ?>
-<FormTemplates xmlns="http://schemas.microsoft.com/sharepoint/v3/contenttype/forms">
-  <Display>DocumentLibraryForm</Display>
-  <Edit>DocumentLibraryForm</Edit>
-  <New>DocumentLibraryForm</New>
-</FormTemplates>
-</file>
-
 <file path=customXml/item3.xml><?xml version="1.0" encoding="utf-8"?>
 <p:properties xmlns:p="http://schemas.microsoft.com/office/2006/metadata/properties" xmlns:xsi="http://www.w3.org/2001/XMLSchema-instance" xmlns:pc="http://schemas.microsoft.com/office/infopath/2007/PartnerControls">
   <documentManagement/>
@@ -1863,6 +1990,14 @@
 </file>
 
 <file path=customXml/itemProps1.xml><?xml version="1.0" encoding="utf-8"?>
+<ds:datastoreItem xmlns:ds="http://schemas.openxmlformats.org/officeDocument/2006/customXml" ds:itemID="{26D67E24-C8FA-47EA-8E45-6911331FBD5C}">
+  <ds:schemaRefs>
+    <ds:schemaRef ds:uri="http://schemas.microsoft.com/sharepoint/v3/contenttype/forms"/>
+  </ds:schemaRefs>
+</ds:datastoreItem>
+</file>
+
+<file path=customXml/itemProps2.xml><?xml version="1.0" encoding="utf-8"?>
 <ds:datastoreItem xmlns:ds="http://schemas.openxmlformats.org/officeDocument/2006/customXml" ds:itemID="{FF8DFBF2-2F45-4890-98FA-BAC55E225E61}">
   <ds:schemaRefs>
     <ds:schemaRef ds:uri="http://schemas.microsoft.com/office/2006/metadata/contentType"/>
@@ -1880,14 +2015,6 @@
 </ds:datastoreItem>
 </file>
 
-<file path=customXml/itemProps2.xml><?xml version="1.0" encoding="utf-8"?>
-<ds:datastoreItem xmlns:ds="http://schemas.openxmlformats.org/officeDocument/2006/customXml" ds:itemID="{26D67E24-C8FA-47EA-8E45-6911331FBD5C}">
-  <ds:schemaRefs>
-    <ds:schemaRef ds:uri="http://schemas.microsoft.com/sharepoint/v3/contenttype/forms"/>
-  </ds:schemaRefs>
-</ds:datastoreItem>
-</file>
-
 <file path=customXml/itemProps3.xml><?xml version="1.0" encoding="utf-8"?>
 <ds:datastoreItem xmlns:ds="http://schemas.openxmlformats.org/officeDocument/2006/customXml" ds:itemID="{CCF4CD9F-D8B2-412C-AFE3-6CE021FD6C2F}">
   <ds:schemaRefs>

</xml_diff>